<commit_message>
some more documentation has been written
</commit_message>
<xml_diff>
--- a/notes and sketches/documentation/Orbán Dávid - Slitherlink [Dokumentáció].docx
+++ b/notes and sketches/documentation/Orbán Dávid - Slitherlink [Dokumentáció].docx
@@ -52,6 +52,15 @@
     </w:p>
     <w:sdt>
       <w:sdtPr>
+        <w:rPr>
+          <w:rFonts w:ascii="Lexend" w:eastAsiaTheme="minorHAnsi" w:hAnsi="Lexend" w:cstheme="minorBidi"/>
+          <w:color w:val="auto"/>
+          <w:kern w:val="2"/>
+          <w:sz w:val="24"/>
+          <w:szCs w:val="24"/>
+          <w:lang w:val="hu-HU"/>
+          <w14:ligatures w14:val="standardContextual"/>
+        </w:rPr>
         <w:id w:val="-550927585"/>
         <w:docPartObj>
           <w:docPartGallery w:val="Table of Contents"/>
@@ -60,16 +69,9 @@
       </w:sdtPr>
       <w:sdtEndPr>
         <w:rPr>
-          <w:rFonts w:ascii="Lexend" w:eastAsiaTheme="minorHAnsi" w:hAnsi="Lexend" w:cstheme="minorBidi"/>
           <w:b/>
           <w:bCs/>
           <w:noProof/>
-          <w:color w:val="auto"/>
-          <w:kern w:val="2"/>
-          <w:sz w:val="24"/>
-          <w:szCs w:val="24"/>
-          <w:lang w:val="hu-HU"/>
-          <w14:ligatures w14:val="standardContextual"/>
         </w:rPr>
       </w:sdtEndPr>
       <w:sdtContent>
@@ -92,7 +94,9 @@
               <w:tab w:val="right" w:leader="dot" w:pos="9350"/>
             </w:tabs>
             <w:rPr>
+              <w:rFonts w:asciiTheme="minorHAnsi" w:eastAsiaTheme="minorEastAsia" w:hAnsiTheme="minorHAnsi"/>
               <w:noProof/>
+              <w:lang w:val="en-US"/>
             </w:rPr>
           </w:pPr>
           <w:r>
@@ -104,7 +108,7 @@
           <w:r>
             <w:fldChar w:fldCharType="separate"/>
           </w:r>
-          <w:hyperlink w:anchor="_Toc197420407" w:history="1">
+          <w:hyperlink w:anchor="_Toc197425954" w:history="1">
             <w:r>
               <w:rPr>
                 <w:rStyle w:val="Hyperlink"/>
@@ -131,7 +135,7 @@
                 <w:noProof/>
                 <w:webHidden/>
               </w:rPr>
-              <w:instrText xml:space="preserve"> PAGEREF _Toc197420407 \h </w:instrText>
+              <w:instrText xml:space="preserve"> PAGEREF _Toc197425954 \h </w:instrText>
             </w:r>
             <w:r>
               <w:rPr>
@@ -169,10 +173,12 @@
               <w:tab w:val="right" w:leader="dot" w:pos="9350"/>
             </w:tabs>
             <w:rPr>
+              <w:rFonts w:asciiTheme="minorHAnsi" w:eastAsiaTheme="minorEastAsia" w:hAnsiTheme="minorHAnsi"/>
               <w:noProof/>
+              <w:lang w:val="en-US"/>
             </w:rPr>
           </w:pPr>
-          <w:hyperlink w:anchor="_Toc197420408" w:history="1">
+          <w:hyperlink w:anchor="_Toc197425955" w:history="1">
             <w:r>
               <w:rPr>
                 <w:rStyle w:val="Hyperlink"/>
@@ -199,7 +205,7 @@
                 <w:noProof/>
                 <w:webHidden/>
               </w:rPr>
-              <w:instrText xml:space="preserve"> PAGEREF _Toc197420408 \h </w:instrText>
+              <w:instrText xml:space="preserve"> PAGEREF _Toc197425955 \h </w:instrText>
             </w:r>
             <w:r>
               <w:rPr>
@@ -220,6 +226,217 @@
                 <w:webHidden/>
               </w:rPr>
               <w:t>2</w:t>
+            </w:r>
+            <w:r>
+              <w:rPr>
+                <w:noProof/>
+                <w:webHidden/>
+              </w:rPr>
+              <w:fldChar w:fldCharType="end"/>
+            </w:r>
+          </w:hyperlink>
+        </w:p>
+        <w:p>
+          <w:pPr>
+            <w:pStyle w:val="TOC1"/>
+            <w:tabs>
+              <w:tab w:val="right" w:leader="dot" w:pos="9350"/>
+            </w:tabs>
+            <w:rPr>
+              <w:rFonts w:asciiTheme="minorHAnsi" w:eastAsiaTheme="minorEastAsia" w:hAnsiTheme="minorHAnsi"/>
+              <w:noProof/>
+              <w:lang w:val="en-US"/>
+            </w:rPr>
+          </w:pPr>
+          <w:hyperlink w:anchor="_Toc197425956" w:history="1">
+            <w:r>
+              <w:rPr>
+                <w:rStyle w:val="Hyperlink"/>
+                <w:noProof/>
+                <w:lang w:val="en-US"/>
+              </w:rPr>
+              <w:t>A keret</w:t>
+            </w:r>
+            <w:r>
+              <w:rPr>
+                <w:noProof/>
+                <w:webHidden/>
+              </w:rPr>
+              <w:tab/>
+            </w:r>
+            <w:r>
+              <w:rPr>
+                <w:noProof/>
+                <w:webHidden/>
+              </w:rPr>
+              <w:fldChar w:fldCharType="begin"/>
+            </w:r>
+            <w:r>
+              <w:rPr>
+                <w:noProof/>
+                <w:webHidden/>
+              </w:rPr>
+              <w:instrText xml:space="preserve"> PAGEREF _Toc197425956 \h </w:instrText>
+            </w:r>
+            <w:r>
+              <w:rPr>
+                <w:noProof/>
+                <w:webHidden/>
+              </w:rPr>
+            </w:r>
+            <w:r>
+              <w:rPr>
+                <w:noProof/>
+                <w:webHidden/>
+              </w:rPr>
+              <w:fldChar w:fldCharType="separate"/>
+            </w:r>
+            <w:r>
+              <w:rPr>
+                <w:noProof/>
+                <w:webHidden/>
+              </w:rPr>
+              <w:t>3</w:t>
+            </w:r>
+            <w:r>
+              <w:rPr>
+                <w:noProof/>
+                <w:webHidden/>
+              </w:rPr>
+              <w:fldChar w:fldCharType="end"/>
+            </w:r>
+          </w:hyperlink>
+        </w:p>
+        <w:p>
+          <w:pPr>
+            <w:pStyle w:val="TOC2"/>
+            <w:tabs>
+              <w:tab w:val="right" w:leader="dot" w:pos="9350"/>
+            </w:tabs>
+            <w:rPr>
+              <w:rFonts w:asciiTheme="minorHAnsi" w:eastAsiaTheme="minorEastAsia" w:hAnsiTheme="minorHAnsi"/>
+              <w:noProof/>
+              <w:lang w:val="en-US"/>
+            </w:rPr>
+          </w:pPr>
+          <w:hyperlink w:anchor="_Toc197425957" w:history="1">
+            <w:r>
+              <w:rPr>
+                <w:rStyle w:val="Hyperlink"/>
+                <w:noProof/>
+              </w:rPr>
+              <w:t>A program felépítése</w:t>
+            </w:r>
+            <w:r>
+              <w:rPr>
+                <w:noProof/>
+                <w:webHidden/>
+              </w:rPr>
+              <w:tab/>
+            </w:r>
+            <w:r>
+              <w:rPr>
+                <w:noProof/>
+                <w:webHidden/>
+              </w:rPr>
+              <w:fldChar w:fldCharType="begin"/>
+            </w:r>
+            <w:r>
+              <w:rPr>
+                <w:noProof/>
+                <w:webHidden/>
+              </w:rPr>
+              <w:instrText xml:space="preserve"> PAGEREF _Toc197425957 \h </w:instrText>
+            </w:r>
+            <w:r>
+              <w:rPr>
+                <w:noProof/>
+                <w:webHidden/>
+              </w:rPr>
+            </w:r>
+            <w:r>
+              <w:rPr>
+                <w:noProof/>
+                <w:webHidden/>
+              </w:rPr>
+              <w:fldChar w:fldCharType="separate"/>
+            </w:r>
+            <w:r>
+              <w:rPr>
+                <w:noProof/>
+                <w:webHidden/>
+              </w:rPr>
+              <w:t>4</w:t>
+            </w:r>
+            <w:r>
+              <w:rPr>
+                <w:noProof/>
+                <w:webHidden/>
+              </w:rPr>
+              <w:fldChar w:fldCharType="end"/>
+            </w:r>
+          </w:hyperlink>
+        </w:p>
+        <w:p>
+          <w:pPr>
+            <w:pStyle w:val="TOC2"/>
+            <w:tabs>
+              <w:tab w:val="right" w:leader="dot" w:pos="9350"/>
+            </w:tabs>
+            <w:rPr>
+              <w:rFonts w:asciiTheme="minorHAnsi" w:eastAsiaTheme="minorEastAsia" w:hAnsiTheme="minorHAnsi"/>
+              <w:noProof/>
+              <w:lang w:val="en-US"/>
+            </w:rPr>
+          </w:pPr>
+          <w:hyperlink w:anchor="_Toc197425958" w:history="1">
+            <w:r>
+              <w:rPr>
+                <w:rStyle w:val="Hyperlink"/>
+                <w:noProof/>
+              </w:rPr>
+              <w:t>A függvények:</w:t>
+            </w:r>
+            <w:r>
+              <w:rPr>
+                <w:noProof/>
+                <w:webHidden/>
+              </w:rPr>
+              <w:tab/>
+            </w:r>
+            <w:r>
+              <w:rPr>
+                <w:noProof/>
+                <w:webHidden/>
+              </w:rPr>
+              <w:fldChar w:fldCharType="begin"/>
+            </w:r>
+            <w:r>
+              <w:rPr>
+                <w:noProof/>
+                <w:webHidden/>
+              </w:rPr>
+              <w:instrText xml:space="preserve"> PAGEREF _Toc197425958 \h </w:instrText>
+            </w:r>
+            <w:r>
+              <w:rPr>
+                <w:noProof/>
+                <w:webHidden/>
+              </w:rPr>
+            </w:r>
+            <w:r>
+              <w:rPr>
+                <w:noProof/>
+                <w:webHidden/>
+              </w:rPr>
+              <w:fldChar w:fldCharType="separate"/>
+            </w:r>
+            <w:r>
+              <w:rPr>
+                <w:noProof/>
+                <w:webHidden/>
+              </w:rPr>
+              <w:t>6</w:t>
             </w:r>
             <w:r>
               <w:rPr>
@@ -260,7 +477,7 @@
       <w:pPr>
         <w:pStyle w:val="Heading1"/>
       </w:pPr>
-      <w:bookmarkStart w:id="0" w:name="_Toc197420407"/>
+      <w:bookmarkStart w:id="0" w:name="_Toc197425954"/>
       <w:r>
         <w:lastRenderedPageBreak/>
         <w:t>Bevezető:</w:t>
@@ -308,7 +525,7 @@
       <w:pPr>
         <w:pStyle w:val="Heading2"/>
       </w:pPr>
-      <w:bookmarkStart w:id="1" w:name="_Toc197420408"/>
+      <w:bookmarkStart w:id="1" w:name="_Toc197425955"/>
       <w:r>
         <w:t>Technikai adatok:</w:t>
       </w:r>
@@ -539,6 +756,7 @@
           <w:lang w:val="en-US"/>
         </w:rPr>
       </w:pPr>
+      <w:bookmarkStart w:id="2" w:name="_Toc197425956"/>
       <w:r>
         <w:rPr>
           <w:lang w:val="en-US"/>
@@ -546,6 +764,7 @@
         <w:lastRenderedPageBreak/>
         <w:t>A keret</w:t>
       </w:r>
+      <w:bookmarkEnd w:id="2"/>
     </w:p>
     <w:p>
       <w:pPr>
@@ -564,9 +783,6 @@
     <w:p>
       <w:pPr>
         <w:ind w:firstLine="720"/>
-        <w:rPr>
-          <w:lang w:val="en-US"/>
-        </w:rPr>
       </w:pPr>
       <w:r>
         <w:rPr>
@@ -649,6 +865,640 @@
       </w:r>
       <w:r>
         <w:t xml:space="preserve"> a többi cellában pedig az élek.</w:t>
+      </w:r>
+    </w:p>
+    <w:p>
+      <w:pPr>
+        <w:jc w:val="center"/>
+        <w:rPr>
+          <w:lang w:val="en-US"/>
+        </w:rPr>
+      </w:pPr>
+      <w:r>
+        <w:rPr>
+          <w:noProof/>
+          <w:lang w:val="en-US"/>
+        </w:rPr>
+        <w:drawing>
+          <wp:inline distT="0" distB="0" distL="0" distR="0" wp14:anchorId="1833BB84" wp14:editId="43B2457D">
+            <wp:extent cx="5943600" cy="2217420"/>
+            <wp:effectExtent l="0" t="0" r="0" b="0"/>
+            <wp:docPr id="741963448" name="Picture 2" descr="A black arrow pointing to a grid&#10;&#10;AI-generated content may be incorrect."/>
+            <wp:cNvGraphicFramePr>
+              <a:graphicFrameLocks xmlns:a="http://schemas.openxmlformats.org/drawingml/2006/main" noChangeAspect="1"/>
+            </wp:cNvGraphicFramePr>
+            <a:graphic xmlns:a="http://schemas.openxmlformats.org/drawingml/2006/main">
+              <a:graphicData uri="http://schemas.openxmlformats.org/drawingml/2006/picture">
+                <pic:pic xmlns:pic="http://schemas.openxmlformats.org/drawingml/2006/picture">
+                  <pic:nvPicPr>
+                    <pic:cNvPr id="741963448" name="Picture 2" descr="A black arrow pointing to a grid&#10;&#10;AI-generated content may be incorrect."/>
+                    <pic:cNvPicPr/>
+                  </pic:nvPicPr>
+                  <pic:blipFill>
+                    <a:blip r:embed="rId7">
+                      <a:extLst>
+                        <a:ext uri="{28A0092B-C50C-407E-A947-70E740481C1C}">
+                          <a14:useLocalDpi xmlns:a14="http://schemas.microsoft.com/office/drawing/2010/main" val="0"/>
+                        </a:ext>
+                      </a:extLst>
+                    </a:blip>
+                    <a:stretch>
+                      <a:fillRect/>
+                    </a:stretch>
+                  </pic:blipFill>
+                  <pic:spPr>
+                    <a:xfrm>
+                      <a:off x="0" y="0"/>
+                      <a:ext cx="5943600" cy="2217420"/>
+                    </a:xfrm>
+                    <a:prstGeom prst="rect">
+                      <a:avLst/>
+                    </a:prstGeom>
+                  </pic:spPr>
+                </pic:pic>
+              </a:graphicData>
+            </a:graphic>
+          </wp:inline>
+        </w:drawing>
+      </w:r>
+    </w:p>
+    <w:p>
+      <w:pPr>
+        <w:rPr>
+          <w:b/>
+          <w:bCs/>
+          <w:sz w:val="28"/>
+          <w:szCs w:val="28"/>
+          <w:lang w:val="ro-RO"/>
+        </w:rPr>
+      </w:pPr>
+      <w:r>
+        <w:t xml:space="preserve">(Egy egyszerűbb </w:t>
+      </w:r>
+      <w:r>
+        <w:t>feladvány</w:t>
+      </w:r>
+      <w:r>
+        <w:t xml:space="preserve"> és </w:t>
+      </w:r>
+      <w:r>
+        <w:t>a vizualizálása annak, hogy a megoldásának melyik elemét a táblázat melyik cellája tárolja</w:t>
+      </w:r>
+      <w:r>
+        <w:t>.)</w:t>
+      </w:r>
+      <w:r>
+        <w:br w:type="page"/>
+      </w:r>
+    </w:p>
+    <w:p>
+      <w:pPr>
+        <w:pStyle w:val="Heading2"/>
+      </w:pPr>
+      <w:bookmarkStart w:id="3" w:name="_Toc197425957"/>
+      <w:r>
+        <w:lastRenderedPageBreak/>
+        <w:t>A program felépítése</w:t>
+      </w:r>
+      <w:bookmarkEnd w:id="3"/>
+    </w:p>
+    <w:p>
+      <w:pPr>
+        <w:rPr>
+          <w:lang w:val="ro-RO"/>
+        </w:rPr>
+      </w:pPr>
+      <w:r>
+        <w:rPr>
+          <w:lang w:val="ro-RO"/>
+        </w:rPr>
+        <w:tab/>
+        <w:t>A következő ábra demonstrálja a program felépítését a függvények nézőpontjából:</w:t>
+      </w:r>
+    </w:p>
+    <w:p>
+      <w:pPr>
+        <w:rPr>
+          <w:lang w:val="ro-RO"/>
+        </w:rPr>
+      </w:pPr>
+      <w:r>
+        <w:rPr>
+          <w:noProof/>
+          <w:lang w:val="ro-RO"/>
+        </w:rPr>
+        <w:drawing>
+          <wp:inline distT="0" distB="0" distL="0" distR="0" wp14:anchorId="603A6E20" wp14:editId="61443405">
+            <wp:extent cx="5200650" cy="4200525"/>
+            <wp:effectExtent l="0" t="0" r="0" b="9525"/>
+            <wp:docPr id="866729834" name="Picture 4" descr="A diagram of a software system&#10;&#10;AI-generated content may be incorrect."/>
+            <wp:cNvGraphicFramePr>
+              <a:graphicFrameLocks xmlns:a="http://schemas.openxmlformats.org/drawingml/2006/main" noChangeAspect="1"/>
+            </wp:cNvGraphicFramePr>
+            <a:graphic xmlns:a="http://schemas.openxmlformats.org/drawingml/2006/main">
+              <a:graphicData uri="http://schemas.openxmlformats.org/drawingml/2006/picture">
+                <pic:pic xmlns:pic="http://schemas.openxmlformats.org/drawingml/2006/picture">
+                  <pic:nvPicPr>
+                    <pic:cNvPr id="866729834" name="Picture 4" descr="A diagram of a software system&#10;&#10;AI-generated content may be incorrect."/>
+                    <pic:cNvPicPr/>
+                  </pic:nvPicPr>
+                  <pic:blipFill>
+                    <a:blip r:embed="rId8">
+                      <a:extLst>
+                        <a:ext uri="{28A0092B-C50C-407E-A947-70E740481C1C}">
+                          <a14:useLocalDpi xmlns:a14="http://schemas.microsoft.com/office/drawing/2010/main" val="0"/>
+                        </a:ext>
+                      </a:extLst>
+                    </a:blip>
+                    <a:stretch>
+                      <a:fillRect/>
+                    </a:stretch>
+                  </pic:blipFill>
+                  <pic:spPr>
+                    <a:xfrm>
+                      <a:off x="0" y="0"/>
+                      <a:ext cx="5200650" cy="4200525"/>
+                    </a:xfrm>
+                    <a:prstGeom prst="rect">
+                      <a:avLst/>
+                    </a:prstGeom>
+                  </pic:spPr>
+                </pic:pic>
+              </a:graphicData>
+            </a:graphic>
+          </wp:inline>
+        </w:drawing>
+      </w:r>
+    </w:p>
+    <w:p>
+      <w:pPr>
+        <w:rPr>
+          <w:lang w:val="ro-RO"/>
+        </w:rPr>
+      </w:pPr>
+      <w:r>
+        <w:rPr>
+          <w:lang w:val="ro-RO"/>
+        </w:rPr>
+        <w:t xml:space="preserve">Ahol a dupla-irányítású nyíl azt jelenti, hogy a függvény futása után a meghívója folytatja a saját feladatát, </w:t>
+      </w:r>
+      <w:r>
+        <w:rPr>
+          <w:lang w:val="ro-RO"/>
+        </w:rPr>
+        <w:t>az egyirányú nyíl pedig azt jelzi, hogy a meghívott függvény meghívása után az adott függvénynek nincsenek további feladatai</w:t>
+      </w:r>
+      <w:r>
+        <w:rPr>
+          <w:lang w:val="ro-RO"/>
+        </w:rPr>
+        <w:t>.</w:t>
+      </w:r>
+    </w:p>
+    <w:p>
+      <w:pPr>
+        <w:rPr>
+          <w:lang w:val="ro-RO"/>
+        </w:rPr>
+      </w:pPr>
+      <w:r>
+        <w:rPr>
+          <w:lang w:val="ro-RO"/>
+        </w:rPr>
+        <w:tab/>
+        <w:t>A</w:t>
+      </w:r>
+      <w:r>
+        <w:rPr>
+          <w:lang w:val="ro-RO"/>
+        </w:rPr>
+        <w:t xml:space="preserve"> program a következőféleképpen működik:</w:t>
+      </w:r>
+    </w:p>
+    <w:p>
+      <w:pPr>
+        <w:pStyle w:val="ListParagraph"/>
+        <w:numPr>
+          <w:ilvl w:val="0"/>
+          <w:numId w:val="2"/>
+        </w:numPr>
+        <w:rPr>
+          <w:lang w:val="ro-RO"/>
+        </w:rPr>
+      </w:pPr>
+      <w:r>
+        <w:rPr>
+          <w:lang w:val="ro-RO"/>
+        </w:rPr>
+        <w:t>a main függvény meghívja az initboards-ot, amely detektálja a mappát, ahol a file található, illetve</w:t>
+      </w:r>
+      <w:r>
+        <w:rPr>
+          <w:lang w:val="ro-RO"/>
+        </w:rPr>
+        <w:t xml:space="preserve"> a getboard-ot, amely bet</w:t>
+      </w:r>
+      <w:r>
+        <w:rPr>
+          <w:lang w:val="ro-RO"/>
+        </w:rPr>
+        <w:t>ölti a v-be</w:t>
+      </w:r>
+      <w:r>
+        <w:rPr>
+          <w:lang w:val="ro-RO"/>
+        </w:rPr>
+        <w:t xml:space="preserve"> az egyik előre kiválasztott előre generált táblát</w:t>
+      </w:r>
+      <w:r>
+        <w:rPr>
+          <w:lang w:val="ro-RO"/>
+        </w:rPr>
+        <w:t xml:space="preserve"> (egyeseknek közülük a megoldása is előre le van generálva, abban az esetben azt is betölti)</w:t>
+      </w:r>
+    </w:p>
+    <w:p>
+      <w:pPr>
+        <w:pStyle w:val="ListParagraph"/>
+        <w:numPr>
+          <w:ilvl w:val="0"/>
+          <w:numId w:val="2"/>
+        </w:numPr>
+        <w:rPr>
+          <w:lang w:val="ro-RO"/>
+        </w:rPr>
+      </w:pPr>
+      <w:r>
+        <w:rPr>
+          <w:lang w:val="ro-RO"/>
+        </w:rPr>
+        <w:t>a main függvény ezután meghívja az initwindow függvényt, ahol a játék maga fut</w:t>
+      </w:r>
+      <w:r>
+        <w:rPr>
+          <w:lang w:val="ro-RO"/>
+        </w:rPr>
+        <w:t xml:space="preserve">: </w:t>
+      </w:r>
+      <w:r>
+        <w:rPr>
+          <w:lang w:val="ro-RO"/>
+        </w:rPr>
+        <w:t>a pygame megrajzolja a táblát, érzékeli a klikkeket, et cetera. Az init</w:t>
+      </w:r>
+      <w:r>
+        <w:rPr>
+          <w:lang w:val="ro-RO"/>
+        </w:rPr>
+        <w:t>wi</w:t>
+      </w:r>
+      <w:r>
+        <w:rPr>
+          <w:lang w:val="ro-RO"/>
+        </w:rPr>
+        <w:t>ndow öt függvényt képes meghívni:</w:t>
+      </w:r>
+    </w:p>
+    <w:p>
+      <w:pPr>
+        <w:pStyle w:val="ListParagraph"/>
+        <w:numPr>
+          <w:ilvl w:val="1"/>
+          <w:numId w:val="2"/>
+        </w:numPr>
+        <w:rPr>
+          <w:lang w:val="ro-RO"/>
+        </w:rPr>
+      </w:pPr>
+      <w:r>
+        <w:rPr>
+          <w:lang w:val="ro-RO"/>
+        </w:rPr>
+        <w:lastRenderedPageBreak/>
+        <w:t>A checkifvalid leellenőrzi, hogy a mostani táblakonfiguráció egy helyes megoldás-e.</w:t>
+      </w:r>
+      <w:r>
+        <w:rPr>
+          <w:lang w:val="ro-RO"/>
+        </w:rPr>
+        <w:t xml:space="preserve"> Ez által a játék manuálisan is játszható.</w:t>
+      </w:r>
+    </w:p>
+    <w:p>
+      <w:pPr>
+        <w:pStyle w:val="ListParagraph"/>
+        <w:numPr>
+          <w:ilvl w:val="1"/>
+          <w:numId w:val="2"/>
+        </w:numPr>
+        <w:rPr>
+          <w:lang w:val="ro-RO"/>
+        </w:rPr>
+      </w:pPr>
+      <w:r>
+        <w:rPr>
+          <w:lang w:val="ro-RO"/>
+        </w:rPr>
+        <w:t>A calculatesolution</w:t>
+      </w:r>
+      <w:r>
+        <w:rPr>
+          <w:lang w:val="ro-RO"/>
+        </w:rPr>
+        <w:t xml:space="preserve"> kiszámolja a megoldást, amennyiben az szükséges. (Például akkor nem muszáj, hogyha előre generált tábla aminek meg volt jegyezve a megoldása, vagy ha általunk generált tábla.)</w:t>
+      </w:r>
+    </w:p>
+    <w:p>
+      <w:pPr>
+        <w:pStyle w:val="ListParagraph"/>
+        <w:numPr>
+          <w:ilvl w:val="1"/>
+          <w:numId w:val="2"/>
+        </w:numPr>
+        <w:rPr>
+          <w:lang w:val="ro-RO"/>
+        </w:rPr>
+      </w:pPr>
+      <w:r>
+        <w:rPr>
+          <w:lang w:val="ro-RO"/>
+        </w:rPr>
+        <w:t>A három newgame funkció mind egy-egy új játék felállításáért felel:</w:t>
+      </w:r>
+    </w:p>
+    <w:p>
+      <w:pPr>
+        <w:pStyle w:val="ListParagraph"/>
+        <w:numPr>
+          <w:ilvl w:val="2"/>
+          <w:numId w:val="2"/>
+        </w:numPr>
+        <w:rPr>
+          <w:lang w:val="ro-RO"/>
+        </w:rPr>
+      </w:pPr>
+      <w:r>
+        <w:rPr>
+          <w:lang w:val="ro-RO"/>
+        </w:rPr>
+        <w:t xml:space="preserve">A newgame_pregen kinyitja a </w:t>
+      </w:r>
+      <w:r>
+        <w:rPr>
+          <w:i/>
+          <w:iCs/>
+          <w:lang w:val="ro-RO"/>
+        </w:rPr>
+        <w:t>pregenboards</w:t>
+      </w:r>
+      <w:r>
+        <w:rPr>
+          <w:lang w:val="ro-RO"/>
+        </w:rPr>
+        <w:t xml:space="preserve"> mappát, ahonnan a felhasználó kiválaszthatja, hogy melyik táblát szeretne betölteni (amely a getboard funkció segítségével történik)</w:t>
+      </w:r>
+    </w:p>
+    <w:p>
+      <w:pPr>
+        <w:pStyle w:val="ListParagraph"/>
+        <w:numPr>
+          <w:ilvl w:val="2"/>
+          <w:numId w:val="2"/>
+        </w:numPr>
+        <w:rPr>
+          <w:lang w:val="ro-RO"/>
+        </w:rPr>
+      </w:pPr>
+      <w:r>
+        <w:rPr>
+          <w:lang w:val="ro-RO"/>
+        </w:rPr>
+        <w:t>A newgame_genboard bekér két értéket, az új-n-et és az új-m-et, és ezeket továbbadja a genboard függvénynek, amelyről majd bővebben a későbbiekben lesz szó.</w:t>
+      </w:r>
+    </w:p>
+    <w:p>
+      <w:pPr>
+        <w:pStyle w:val="ListParagraph"/>
+        <w:numPr>
+          <w:ilvl w:val="2"/>
+          <w:numId w:val="2"/>
+        </w:numPr>
+        <w:rPr>
+          <w:lang w:val="ro-RO"/>
+        </w:rPr>
+      </w:pPr>
+      <w:r>
+        <w:rPr>
+          <w:lang w:val="ro-RO"/>
+        </w:rPr>
+        <w:t>A newgame_insertboard bekér egy Loopy stílusú ID-t, és az alapján betölt egy új táblát. (Nem muszáj pont azt a struktúrát tartani: igazából az mxn és a kettőspont között akármi lehet, mert azt figyelmen kívül hagyja, így egyes más implementációkkal is kompatibilis.)</w:t>
+      </w:r>
+    </w:p>
+    <w:p>
+      <w:pPr>
+        <w:rPr>
+          <w:b/>
+          <w:bCs/>
+          <w:sz w:val="28"/>
+          <w:szCs w:val="28"/>
+          <w:lang w:val="ro-RO"/>
+        </w:rPr>
+      </w:pPr>
+      <w:r>
+        <w:br w:type="page"/>
+      </w:r>
+    </w:p>
+    <w:p>
+      <w:pPr>
+        <w:pStyle w:val="Heading2"/>
+      </w:pPr>
+      <w:bookmarkStart w:id="4" w:name="_Toc197425958"/>
+      <w:r>
+        <w:lastRenderedPageBreak/>
+        <w:t>A fontosabb függvények:</w:t>
+      </w:r>
+      <w:bookmarkEnd w:id="4"/>
+    </w:p>
+    <w:p>
+      <w:pPr>
+        <w:ind w:firstLine="720"/>
+        <w:rPr>
+          <w:lang w:val="ro-RO"/>
+        </w:rPr>
+      </w:pPr>
+      <w:r>
+        <w:rPr>
+          <w:lang w:val="ro-RO"/>
+        </w:rPr>
+        <w:t>A keret két legfontosabb függvénye az initwindow illetve a checkifvalid. A következőkben ennek a kettőnek a működéséről lesz szó.</w:t>
+      </w:r>
+    </w:p>
+    <w:p>
+      <w:pPr>
+        <w:pStyle w:val="Heading3"/>
+      </w:pPr>
+      <w:r>
+        <w:t>Initwindow</w:t>
+      </w:r>
+    </w:p>
+    <w:p>
+      <w:pPr>
+        <w:rPr>
+          <w:lang w:val="en-US"/>
+        </w:rPr>
+      </w:pPr>
+      <w:r>
+        <w:rPr>
+          <w:lang w:val="ro-RO"/>
+        </w:rPr>
+        <w:tab/>
+      </w:r>
+      <w:r>
+        <w:rPr>
+          <w:lang w:val="ro-RO"/>
+        </w:rPr>
+        <w:t>A grafikus felület kezeléséért a Pygame (Community Edition) illetve a Pygame GUI nevű könyvtárak felelnek a legnagyobb mértékben.</w:t>
+      </w:r>
+    </w:p>
+    <w:p>
+      <w:r>
+        <w:rPr>
+          <w:lang w:val="en-US"/>
+        </w:rPr>
+        <w:tab/>
+        <w:t xml:space="preserve">Mielőtt elkezdene futni maga a game-loop, a háttérre odarajzolja a pontokat és számokat, illetve kiszámolja az összes él-téglalap adatait. </w:t>
+      </w:r>
+      <w:r>
+        <w:t>A kezdőgombokat is ekkor rajzolja a képernyő jobb oldalára</w:t>
+      </w:r>
+      <w:r>
+        <w:t>. Magukat az éleket minden ciklusban újrarajzoljuk, a következőféleképpen: amennyiben egy él nem aktív, rajzolunk egy dezaktivált élet, és azon keresztül detektáljuk, hogy az egér arra a pozicióra klikkelt-e, amelyik esetben átállítjuk aktív éllé.</w:t>
+      </w:r>
+    </w:p>
+    <w:p>
+      <w:r>
+        <w:tab/>
+        <w:t xml:space="preserve">Párhuzamosan történik a gombok </w:t>
+      </w:r>
+      <w:r>
+        <w:t xml:space="preserve">rendezése is: </w:t>
+      </w:r>
+      <w:r>
+        <w:t xml:space="preserve">összesen </w:t>
+      </w:r>
+      <w:r>
+        <w:t>4 konfiguráció van jelen:</w:t>
+      </w:r>
+    </w:p>
+    <w:p>
+      <w:pPr>
+        <w:pStyle w:val="ListParagraph"/>
+        <w:numPr>
+          <w:ilvl w:val="0"/>
+          <w:numId w:val="3"/>
+        </w:numPr>
+      </w:pPr>
+      <w:r>
+        <w:t xml:space="preserve">A kezdő, amikor jelen vannak a </w:t>
+      </w:r>
+      <w:r>
+        <w:rPr>
+          <w:i/>
+          <w:iCs/>
+        </w:rPr>
+        <w:t>New Game</w:t>
+      </w:r>
+      <w:r>
+        <w:t xml:space="preserve">, </w:t>
+      </w:r>
+      <w:r>
+        <w:rPr>
+          <w:i/>
+          <w:iCs/>
+        </w:rPr>
+        <w:t>Check if valid</w:t>
+      </w:r>
+      <w:r>
+        <w:t xml:space="preserve"> és </w:t>
+      </w:r>
+      <w:r>
+        <w:rPr>
+          <w:i/>
+          <w:iCs/>
+        </w:rPr>
+        <w:t>Show Solution</w:t>
+      </w:r>
+      <w:r>
+        <w:t xml:space="preserve"> (vagy </w:t>
+      </w:r>
+      <w:r>
+        <w:rPr>
+          <w:i/>
+          <w:iCs/>
+        </w:rPr>
+        <w:t>Hide Solution</w:t>
+      </w:r>
+      <w:r>
+        <w:t>) gombok</w:t>
+      </w:r>
+    </w:p>
+    <w:p>
+      <w:pPr>
+        <w:pStyle w:val="ListParagraph"/>
+        <w:numPr>
+          <w:ilvl w:val="0"/>
+          <w:numId w:val="3"/>
+        </w:numPr>
+      </w:pPr>
+      <w:r>
+        <w:t xml:space="preserve">A </w:t>
+      </w:r>
+      <w:r>
+        <w:rPr>
+          <w:i/>
+          <w:iCs/>
+        </w:rPr>
+        <w:t>New Game</w:t>
+      </w:r>
+      <w:r>
+        <w:t xml:space="preserve"> megnyomása után ezeket lecseréli a három </w:t>
+      </w:r>
+      <w:r>
+        <w:rPr>
+          <w:i/>
+          <w:iCs/>
+        </w:rPr>
+        <w:t>newgame</w:t>
+      </w:r>
+      <w:r>
+        <w:t xml:space="preserve"> funkciónak megfelelő gomb: a </w:t>
+      </w:r>
+      <w:r>
+        <w:rPr>
+          <w:i/>
+          <w:iCs/>
+        </w:rPr>
+        <w:t>Load board</w:t>
+      </w:r>
+      <w:r>
+        <w:t xml:space="preserve">, </w:t>
+      </w:r>
+      <w:r>
+        <w:rPr>
+          <w:i/>
+          <w:iCs/>
+        </w:rPr>
+        <w:t>Generate board</w:t>
+      </w:r>
+      <w:r>
+        <w:t xml:space="preserve">, illetve az </w:t>
+      </w:r>
+      <w:r>
+        <w:rPr>
+          <w:i/>
+          <w:iCs/>
+        </w:rPr>
+        <w:t>Insert board</w:t>
       </w:r>
     </w:p>
     <w:sectPr>
@@ -664,6 +1514,232 @@
 <file path=word/numbering.xml><?xml version="1.0" encoding="utf-8"?>
 <w:numbering xmlns:wpc="http://schemas.microsoft.com/office/word/2010/wordprocessingCanvas" xmlns:cx="http://schemas.microsoft.com/office/drawing/2014/chartex" xmlns:cx1="http://schemas.microsoft.com/office/drawing/2015/9/8/chartex" xmlns:cx2="http://schemas.microsoft.com/office/drawing/2015/10/21/chartex" xmlns:cx3="http://schemas.microsoft.com/office/drawing/2016/5/9/chartex" xmlns:cx4="http://schemas.microsoft.com/office/drawing/2016/5/10/chartex" xmlns:cx5="http://schemas.microsoft.com/office/drawing/2016/5/11/chartex" xmlns:cx6="http://schemas.microsoft.com/office/drawing/2016/5/12/chartex" xmlns:cx7="http://schemas.microsoft.com/office/drawing/2016/5/13/chartex" xmlns:cx8="http://schemas.microsoft.com/office/drawing/2016/5/14/chartex" xmlns:mc="http://schemas.openxmlformats.org/markup-compatibility/2006" xmlns:aink="http://schemas.microsoft.com/office/drawing/2016/ink" xmlns:am3d="http://schemas.microsoft.com/office/drawing/2017/model3d" xmlns:o="urn:schemas-microsoft-com:office:office" xmlns:oel="http://schemas.microsoft.com/office/2019/extlst" xmlns:r="http://schemas.openxmlformats.org/officeDocument/2006/relationships" xmlns:m="http://schemas.openxmlformats.org/officeDocument/2006/math" xmlns:v="urn:schemas-microsoft-com:vml" xmlns:wp14="http://schemas.microsoft.com/office/word/2010/wordprocessingDrawing" xmlns:wp="http://schemas.openxmlformats.org/drawingml/2006/wordprocessingDrawing" xmlns:w10="urn:schemas-microsoft-com:office:word" xmlns:w="http://schemas.openxmlformats.org/wordprocessingml/2006/main" xmlns:w14="http://schemas.microsoft.com/office/word/2010/wordml" xmlns:w15="http://schemas.microsoft.com/office/word/2012/wordml" xmlns:w16cex="http://schemas.microsoft.com/office/word/2018/wordml/cex" xmlns:w16cid="http://schemas.microsoft.com/office/word/2016/wordml/cid" xmlns:w16="http://schemas.microsoft.com/office/word/2018/wordml" xmlns:w16du="http://schemas.microsoft.com/office/word/2023/wordml/word16du" xmlns:w16sdtdh="http://schemas.microsoft.com/office/word/2020/wordml/sdtdatahash" xmlns:w16sdtfl="http://schemas.microsoft.com/office/word/2024/wordml/sdtformatlock" xmlns:w16se="http://schemas.microsoft.com/office/word/2015/wordml/symex" xmlns:wpg="http://schemas.microsoft.com/office/word/2010/wordprocessingGroup" xmlns:wpi="http://schemas.microsoft.com/office/word/2010/wordprocessingInk" xmlns:wne="http://schemas.microsoft.com/office/word/2006/wordml" xmlns:wps="http://schemas.microsoft.com/office/word/2010/wordprocessingShape" mc:Ignorable="w14 w15 w16se w16cid w16 w16cex w16sdtdh w16sdtfl w16du wp14">
   <w:abstractNum w:abstractNumId="0" w15:restartNumberingAfterBreak="0">
+    <w:nsid w:val="0F4151A7"/>
+    <w:multiLevelType w:val="hybridMultilevel"/>
+    <w:tmpl w:val="583A45EE"/>
+    <w:lvl w:ilvl="0" w:tplc="04090001">
+      <w:start w:val="1"/>
+      <w:numFmt w:val="bullet"/>
+      <w:lvlText w:val=""/>
+      <w:lvlJc w:val="left"/>
+      <w:pPr>
+        <w:ind w:left="720" w:hanging="360"/>
+      </w:pPr>
+      <w:rPr>
+        <w:rFonts w:ascii="Symbol" w:hAnsi="Symbol" w:hint="default"/>
+      </w:rPr>
+    </w:lvl>
+    <w:lvl w:ilvl="1" w:tplc="04090003">
+      <w:start w:val="1"/>
+      <w:numFmt w:val="bullet"/>
+      <w:lvlText w:val="o"/>
+      <w:lvlJc w:val="left"/>
+      <w:pPr>
+        <w:ind w:left="1440" w:hanging="360"/>
+      </w:pPr>
+      <w:rPr>
+        <w:rFonts w:ascii="Courier New" w:hAnsi="Courier New" w:cs="Courier New" w:hint="default"/>
+      </w:rPr>
+    </w:lvl>
+    <w:lvl w:ilvl="2" w:tplc="04090005">
+      <w:start w:val="1"/>
+      <w:numFmt w:val="bullet"/>
+      <w:lvlText w:val=""/>
+      <w:lvlJc w:val="left"/>
+      <w:pPr>
+        <w:ind w:left="2160" w:hanging="360"/>
+      </w:pPr>
+      <w:rPr>
+        <w:rFonts w:ascii="Wingdings" w:hAnsi="Wingdings" w:hint="default"/>
+      </w:rPr>
+    </w:lvl>
+    <w:lvl w:ilvl="3" w:tplc="04090001" w:tentative="1">
+      <w:start w:val="1"/>
+      <w:numFmt w:val="bullet"/>
+      <w:lvlText w:val=""/>
+      <w:lvlJc w:val="left"/>
+      <w:pPr>
+        <w:ind w:left="2880" w:hanging="360"/>
+      </w:pPr>
+      <w:rPr>
+        <w:rFonts w:ascii="Symbol" w:hAnsi="Symbol" w:hint="default"/>
+      </w:rPr>
+    </w:lvl>
+    <w:lvl w:ilvl="4" w:tplc="04090003" w:tentative="1">
+      <w:start w:val="1"/>
+      <w:numFmt w:val="bullet"/>
+      <w:lvlText w:val="o"/>
+      <w:lvlJc w:val="left"/>
+      <w:pPr>
+        <w:ind w:left="3600" w:hanging="360"/>
+      </w:pPr>
+      <w:rPr>
+        <w:rFonts w:ascii="Courier New" w:hAnsi="Courier New" w:cs="Courier New" w:hint="default"/>
+      </w:rPr>
+    </w:lvl>
+    <w:lvl w:ilvl="5" w:tplc="04090005" w:tentative="1">
+      <w:start w:val="1"/>
+      <w:numFmt w:val="bullet"/>
+      <w:lvlText w:val=""/>
+      <w:lvlJc w:val="left"/>
+      <w:pPr>
+        <w:ind w:left="4320" w:hanging="360"/>
+      </w:pPr>
+      <w:rPr>
+        <w:rFonts w:ascii="Wingdings" w:hAnsi="Wingdings" w:hint="default"/>
+      </w:rPr>
+    </w:lvl>
+    <w:lvl w:ilvl="6" w:tplc="04090001" w:tentative="1">
+      <w:start w:val="1"/>
+      <w:numFmt w:val="bullet"/>
+      <w:lvlText w:val=""/>
+      <w:lvlJc w:val="left"/>
+      <w:pPr>
+        <w:ind w:left="5040" w:hanging="360"/>
+      </w:pPr>
+      <w:rPr>
+        <w:rFonts w:ascii="Symbol" w:hAnsi="Symbol" w:hint="default"/>
+      </w:rPr>
+    </w:lvl>
+    <w:lvl w:ilvl="7" w:tplc="04090003" w:tentative="1">
+      <w:start w:val="1"/>
+      <w:numFmt w:val="bullet"/>
+      <w:lvlText w:val="o"/>
+      <w:lvlJc w:val="left"/>
+      <w:pPr>
+        <w:ind w:left="5760" w:hanging="360"/>
+      </w:pPr>
+      <w:rPr>
+        <w:rFonts w:ascii="Courier New" w:hAnsi="Courier New" w:cs="Courier New" w:hint="default"/>
+      </w:rPr>
+    </w:lvl>
+    <w:lvl w:ilvl="8" w:tplc="04090005" w:tentative="1">
+      <w:start w:val="1"/>
+      <w:numFmt w:val="bullet"/>
+      <w:lvlText w:val=""/>
+      <w:lvlJc w:val="left"/>
+      <w:pPr>
+        <w:ind w:left="6480" w:hanging="360"/>
+      </w:pPr>
+      <w:rPr>
+        <w:rFonts w:ascii="Wingdings" w:hAnsi="Wingdings" w:hint="default"/>
+      </w:rPr>
+    </w:lvl>
+  </w:abstractNum>
+  <w:abstractNum w:abstractNumId="1" w15:restartNumberingAfterBreak="0">
+    <w:nsid w:val="298058DD"/>
+    <w:multiLevelType w:val="hybridMultilevel"/>
+    <w:tmpl w:val="B70CEF42"/>
+    <w:lvl w:ilvl="0" w:tplc="04090001">
+      <w:start w:val="1"/>
+      <w:numFmt w:val="bullet"/>
+      <w:lvlText w:val=""/>
+      <w:lvlJc w:val="left"/>
+      <w:pPr>
+        <w:ind w:left="720" w:hanging="360"/>
+      </w:pPr>
+      <w:rPr>
+        <w:rFonts w:ascii="Symbol" w:hAnsi="Symbol" w:hint="default"/>
+      </w:rPr>
+    </w:lvl>
+    <w:lvl w:ilvl="1" w:tplc="04090003">
+      <w:start w:val="1"/>
+      <w:numFmt w:val="bullet"/>
+      <w:lvlText w:val="o"/>
+      <w:lvlJc w:val="left"/>
+      <w:pPr>
+        <w:ind w:left="1440" w:hanging="360"/>
+      </w:pPr>
+      <w:rPr>
+        <w:rFonts w:ascii="Courier New" w:hAnsi="Courier New" w:cs="Courier New" w:hint="default"/>
+      </w:rPr>
+    </w:lvl>
+    <w:lvl w:ilvl="2" w:tplc="04090005" w:tentative="1">
+      <w:start w:val="1"/>
+      <w:numFmt w:val="bullet"/>
+      <w:lvlText w:val=""/>
+      <w:lvlJc w:val="left"/>
+      <w:pPr>
+        <w:ind w:left="2160" w:hanging="360"/>
+      </w:pPr>
+      <w:rPr>
+        <w:rFonts w:ascii="Wingdings" w:hAnsi="Wingdings" w:hint="default"/>
+      </w:rPr>
+    </w:lvl>
+    <w:lvl w:ilvl="3" w:tplc="04090001" w:tentative="1">
+      <w:start w:val="1"/>
+      <w:numFmt w:val="bullet"/>
+      <w:lvlText w:val=""/>
+      <w:lvlJc w:val="left"/>
+      <w:pPr>
+        <w:ind w:left="2880" w:hanging="360"/>
+      </w:pPr>
+      <w:rPr>
+        <w:rFonts w:ascii="Symbol" w:hAnsi="Symbol" w:hint="default"/>
+      </w:rPr>
+    </w:lvl>
+    <w:lvl w:ilvl="4" w:tplc="04090003" w:tentative="1">
+      <w:start w:val="1"/>
+      <w:numFmt w:val="bullet"/>
+      <w:lvlText w:val="o"/>
+      <w:lvlJc w:val="left"/>
+      <w:pPr>
+        <w:ind w:left="3600" w:hanging="360"/>
+      </w:pPr>
+      <w:rPr>
+        <w:rFonts w:ascii="Courier New" w:hAnsi="Courier New" w:cs="Courier New" w:hint="default"/>
+      </w:rPr>
+    </w:lvl>
+    <w:lvl w:ilvl="5" w:tplc="04090005" w:tentative="1">
+      <w:start w:val="1"/>
+      <w:numFmt w:val="bullet"/>
+      <w:lvlText w:val=""/>
+      <w:lvlJc w:val="left"/>
+      <w:pPr>
+        <w:ind w:left="4320" w:hanging="360"/>
+      </w:pPr>
+      <w:rPr>
+        <w:rFonts w:ascii="Wingdings" w:hAnsi="Wingdings" w:hint="default"/>
+      </w:rPr>
+    </w:lvl>
+    <w:lvl w:ilvl="6" w:tplc="04090001" w:tentative="1">
+      <w:start w:val="1"/>
+      <w:numFmt w:val="bullet"/>
+      <w:lvlText w:val=""/>
+      <w:lvlJc w:val="left"/>
+      <w:pPr>
+        <w:ind w:left="5040" w:hanging="360"/>
+      </w:pPr>
+      <w:rPr>
+        <w:rFonts w:ascii="Symbol" w:hAnsi="Symbol" w:hint="default"/>
+      </w:rPr>
+    </w:lvl>
+    <w:lvl w:ilvl="7" w:tplc="04090003" w:tentative="1">
+      <w:start w:val="1"/>
+      <w:numFmt w:val="bullet"/>
+      <w:lvlText w:val="o"/>
+      <w:lvlJc w:val="left"/>
+      <w:pPr>
+        <w:ind w:left="5760" w:hanging="360"/>
+      </w:pPr>
+      <w:rPr>
+        <w:rFonts w:ascii="Courier New" w:hAnsi="Courier New" w:cs="Courier New" w:hint="default"/>
+      </w:rPr>
+    </w:lvl>
+    <w:lvl w:ilvl="8" w:tplc="04090005" w:tentative="1">
+      <w:start w:val="1"/>
+      <w:numFmt w:val="bullet"/>
+      <w:lvlText w:val=""/>
+      <w:lvlJc w:val="left"/>
+      <w:pPr>
+        <w:ind w:left="6480" w:hanging="360"/>
+      </w:pPr>
+      <w:rPr>
+        <w:rFonts w:ascii="Wingdings" w:hAnsi="Wingdings" w:hint="default"/>
+      </w:rPr>
+    </w:lvl>
+  </w:abstractNum>
+  <w:abstractNum w:abstractNumId="2" w15:restartNumberingAfterBreak="0">
     <w:nsid w:val="7856603B"/>
     <w:multiLevelType w:val="multilevel"/>
     <w:tmpl w:val="1D6E6C0E"/>
@@ -813,7 +1889,13 @@
     </w:lvl>
   </w:abstractNum>
   <w:num w:numId="1" w16cid:durableId="1739595529">
+    <w:abstractNumId w:val="2"/>
+  </w:num>
+  <w:num w:numId="2" w16cid:durableId="917131959">
     <w:abstractNumId w:val="0"/>
+  </w:num>
+  <w:num w:numId="3" w16cid:durableId="483470556">
+    <w:abstractNumId w:val="1"/>
   </w:num>
 </w:numbering>
 </file>
@@ -1268,21 +2350,16 @@
     <w:next w:val="Normal"/>
     <w:link w:val="Heading3Char"/>
     <w:uiPriority w:val="9"/>
-    <w:semiHidden/>
     <w:unhideWhenUsed/>
     <w:qFormat/>
-    <w:rsid w:val="004A1940"/>
+    <w:rsid w:val="00562545"/>
     <w:pPr>
-      <w:keepNext/>
-      <w:keepLines/>
-      <w:spacing w:before="160" w:after="80"/>
       <w:outlineLvl w:val="2"/>
     </w:pPr>
     <w:rPr>
-      <w:rFonts w:eastAsiaTheme="majorEastAsia" w:cstheme="majorBidi"/>
-      <w:color w:val="0F4761" w:themeColor="accent1" w:themeShade="BF"/>
-      <w:sz w:val="28"/>
-      <w:szCs w:val="28"/>
+      <w:b/>
+      <w:bCs/>
+      <w:lang w:val="ro-RO"/>
     </w:rPr>
   </w:style>
   <w:style w:type="paragraph" w:styleId="Heading4">
@@ -1479,13 +2556,12 @@
     <w:basedOn w:val="DefaultParagraphFont"/>
     <w:link w:val="Heading3"/>
     <w:uiPriority w:val="9"/>
-    <w:semiHidden/>
-    <w:rsid w:val="004A1940"/>
+    <w:rsid w:val="00562545"/>
     <w:rPr>
-      <w:rFonts w:eastAsiaTheme="majorEastAsia" w:cstheme="majorBidi"/>
-      <w:color w:val="0F4761" w:themeColor="accent1" w:themeShade="BF"/>
-      <w:sz w:val="28"/>
-      <w:szCs w:val="28"/>
+      <w:rFonts w:ascii="Lexend" w:hAnsi="Lexend"/>
+      <w:b/>
+      <w:bCs/>
+      <w:lang w:val="ro-RO"/>
     </w:rPr>
   </w:style>
   <w:style w:type="character" w:customStyle="1" w:styleId="Heading4Char">

</xml_diff>

<commit_message>
Even more yapping about SAT and CNF
</commit_message>
<xml_diff>
--- a/notes and sketches/documentation/Orbán Dávid - Slitherlink [Dokumentáció].docx
+++ b/notes and sketches/documentation/Orbán Dávid - Slitherlink [Dokumentáció].docx
@@ -842,9 +842,6 @@
         </w:rPr>
       </w:pPr>
       <w:r>
-        <w:tab/>
-      </w:r>
-      <w:r>
         <w:rPr>
           <w:lang w:val="ro-RO"/>
         </w:rPr>
@@ -887,12 +884,6 @@
         <w:rPr>
           <w:lang w:val="ro-RO"/>
         </w:rPr>
-        <w:tab/>
-      </w:r>
-      <w:r>
-        <w:rPr>
-          <w:lang w:val="ro-RO"/>
-        </w:rPr>
         <w:t>A projektre a Python-t v</w:t>
       </w:r>
       <w:r>
@@ -925,7 +916,6 @@
     </w:p>
     <w:p>
       <w:r>
-        <w:tab/>
         <w:t xml:space="preserve">Maga a csatolt mappa két mappából és </w:t>
       </w:r>
       <w:r>
@@ -1056,9 +1046,6 @@
       </w:r>
     </w:p>
     <w:p>
-      <w:pPr>
-        <w:ind w:firstLine="720"/>
-      </w:pPr>
       <w:r>
         <w:t>(Kérdéses a relevanciája, de azért nem hagyom ki: a saját számítógépemen Visual Studio Code-ban dolgoztam</w:t>
       </w:r>
@@ -1119,7 +1106,6 @@
     </w:p>
     <w:p>
       <w:pPr>
-        <w:ind w:firstLine="720"/>
         <w:rPr>
           <w:lang w:val="en-US"/>
         </w:rPr>
@@ -1132,9 +1118,6 @@
       </w:r>
     </w:p>
     <w:p>
-      <w:pPr>
-        <w:ind w:firstLine="720"/>
-      </w:pPr>
       <w:r>
         <w:rPr>
           <w:lang w:val="en-US"/>
@@ -1323,7 +1306,6 @@
         <w:rPr>
           <w:lang w:val="ro-RO"/>
         </w:rPr>
-        <w:tab/>
         <w:t>A következő ábra demonstrálja a program felépítését a függvények nézőpontjából:</w:t>
       </w:r>
     </w:p>
@@ -1416,7 +1398,6 @@
         <w:rPr>
           <w:lang w:val="ro-RO"/>
         </w:rPr>
-        <w:tab/>
         <w:t>A</w:t>
       </w:r>
       <w:r>
@@ -1672,7 +1653,6 @@
     </w:p>
     <w:p>
       <w:pPr>
-        <w:ind w:firstLine="720"/>
         <w:rPr>
           <w:lang w:val="ro-RO"/>
         </w:rPr>
@@ -1704,12 +1684,6 @@
         <w:rPr>
           <w:lang w:val="ro-RO"/>
         </w:rPr>
-        <w:tab/>
-      </w:r>
-      <w:r>
-        <w:rPr>
-          <w:lang w:val="ro-RO"/>
-        </w:rPr>
         <w:t>A grafikus felület kezeléséért a Pygame (Community Edition) illetve a Pygame GUI nevű könyvtárak felelnek a legnagyobb mértékben.</w:t>
       </w:r>
     </w:p>
@@ -1718,7 +1692,6 @@
         <w:rPr>
           <w:lang w:val="en-US"/>
         </w:rPr>
-        <w:tab/>
         <w:t xml:space="preserve">Mielőtt elkezdene futni maga a game-loop, a háttérre odarajzolja a pontokat és számokat, illetve kiszámolja az összes él-téglalap adatait. </w:t>
       </w:r>
       <w:r>
@@ -1730,7 +1703,6 @@
     </w:p>
     <w:p>
       <w:r>
-        <w:tab/>
         <w:t xml:space="preserve">Párhuzamosan történik a gombok </w:t>
       </w:r>
       <w:r>
@@ -1887,9 +1859,6 @@
       </w:r>
     </w:p>
     <w:p>
-      <w:pPr>
-        <w:ind w:left="360"/>
-      </w:pPr>
       <w:r>
         <w:t xml:space="preserve">Ami még megemlítendő, az a </w:t>
       </w:r>
@@ -1943,12 +1912,6 @@
           <w:lang w:val="ro-RO"/>
         </w:rPr>
       </w:pPr>
-      <w:r>
-        <w:rPr>
-          <w:lang w:val="ro-RO"/>
-        </w:rPr>
-        <w:tab/>
-      </w:r>
       <w:r>
         <w:rPr>
           <w:lang w:val="ro-RO"/>
@@ -2036,7 +1999,6 @@
     </w:p>
     <w:p>
       <w:pPr>
-        <w:ind w:firstLine="720"/>
         <w:rPr>
           <w:lang w:val="ro-RO"/>
         </w:rPr>
@@ -2094,7 +2056,6 @@
         <w:rPr>
           <w:lang w:val="ro-RO"/>
         </w:rPr>
-        <w:tab/>
         <w:t xml:space="preserve">A calculatesolution függvény felel a </w:t>
       </w:r>
       <w:r>
@@ -2132,7 +2093,6 @@
         <w:rPr>
           <w:lang w:val="ro-RO"/>
         </w:rPr>
-        <w:tab/>
         <w:t>A projektet azzal kezdtem, hogy utána néztem, melyik lenne a legjobb megközelítés egy teljes megoldásra. Hamar találtam egy olyan Github repository-t, amelynek fejlesztője a Wikipédián is látott szabályo</w:t>
       </w:r>
       <w:r>
@@ -2179,7 +2139,6 @@
         <w:rPr>
           <w:lang w:val="en-US"/>
         </w:rPr>
-        <w:tab/>
         <w:t>Itt találkoztam először a SAT gondolatával,</w:t>
       </w:r>
       <w:r>
@@ -2224,12 +2183,6 @@
         <w:rPr>
           <w:lang w:val="ro-RO"/>
         </w:rPr>
-        <w:tab/>
-      </w:r>
-      <w:r>
-        <w:rPr>
-          <w:lang w:val="ro-RO"/>
-        </w:rPr>
         <w:t xml:space="preserve">A </w:t>
       </w:r>
       <w:hyperlink r:id="rId11" w:history="1">
@@ -2312,7 +2265,6 @@
         <w:rPr>
           <w:lang w:val="ro-RO"/>
         </w:rPr>
-        <w:tab/>
         <w:t xml:space="preserve">Mivel igen nagy múltú és fontosságú problémáról van szó, a megoldására számtalan algoritmus volt elkészítve, amelyek, ámbár nem futnak polinomiális időben, mégis elég gyorsak gyakorlati használatra. </w:t>
       </w:r>
     </w:p>
@@ -2326,7 +2278,6 @@
         <w:rPr>
           <w:lang w:val="ro-RO"/>
         </w:rPr>
-        <w:tab/>
         <w:t xml:space="preserve">A projekten belül a PySAT könyvtár által biztosított Glucose 4.2.1 SAT </w:t>
       </w:r>
       <w:r>
@@ -2347,7 +2298,6 @@
         <w:rPr>
           <w:lang w:val="ro-RO"/>
         </w:rPr>
-        <w:tab/>
         <w:t>A fe</w:t>
       </w:r>
       <w:r>
@@ -2492,13 +2442,11 @@
     </w:p>
     <w:p>
       <w:r>
-        <w:tab/>
         <w:t>Láthatjuk, hogy a checkifvalid-ban is megemlített három kondíció közül az első kettő igen egyszerűen felírható CNF formában, csak le kell kezelni a kombinációkat, amelyek ilyen apró számok esetén triviálisak.</w:t>
       </w:r>
     </w:p>
     <w:p>
       <w:r>
-        <w:tab/>
         <w:t>Illetve ezt mondanám, ha a SAT képes lenne lekezelni konjuktív állítások diszjunkcióit</w:t>
       </w:r>
       <w:r>
@@ -2513,7 +2461,6 @@
     </w:p>
     <w:p>
       <w:r>
-        <w:tab/>
         <w:t xml:space="preserve">Szerencsére van egy beépített függvény, amely, amennyiben a felhasználó megad egy listát változókkal, illettve azt, hogy hány kell belőlük igaz legyen, a háttérben felépíti a szükséges auxiliary változókat. Viszont a </w:t>
       </w:r>
       <w:r>
@@ -2534,7 +2481,6 @@
     </w:p>
     <w:p>
       <w:r>
-        <w:tab/>
         <w:t>Tehát az első nagyobb kihívás a megoldás esetében az volt, hogy manuálisan elkészítsem a következő típusú logikai állításokat:</w:t>
       </w:r>
       <w:r>
@@ -2720,7 +2666,6 @@
     </w:p>
     <w:p>
       <w:r>
-        <w:tab/>
         <w:t>Az általános módszert illusztrálom egy kisebb példán keresztül</w:t>
       </w:r>
       <w:r>
@@ -2803,7 +2748,6 @@
     </w:p>
     <w:p>
       <w:r>
-        <w:tab/>
         <w:t xml:space="preserve">Ahhoz, hogy felállítsuk az ilyen jellegű logikai ekvivalenciákat (A </w:t>
       </w:r>
       <w:r>
@@ -3057,6 +3001,11 @@
       </w:r>
     </w:p>
     <w:p>
+      <w:pPr>
+        <w:rPr>
+          <w:rFonts w:cs="Cambria Math"/>
+        </w:rPr>
+      </w:pPr>
       <w:r>
         <w:t xml:space="preserve">Mindezeket a kifejezéseket hozzá kell adnunk a CNF-hez, illetve hasonló módon szükséges felállítani az ekvivalenciát az Y esetében is, legvégül pedig az eredetileg is kívánt összefüggést pedig hozzáadhatjuk a CNF-hez mint X </w:t>
       </w:r>
@@ -3077,6 +3026,14 @@
           <w:rFonts w:cs="Cambria Math"/>
         </w:rPr>
         <w:t>Y.</w:t>
+      </w:r>
+    </w:p>
+    <w:p>
+      <w:r>
+        <w:rPr>
+          <w:rFonts w:cs="Cambria Math"/>
+        </w:rPr>
+        <w:t xml:space="preserve">Ezzel egy valid megoldás kétharmada le van fedve, és marad a nagy kérdés, hogy hogy fejezzük ki az összefüggőségi feltételt ilyen CNF formában. A válasz, </w:t>
       </w:r>
     </w:p>
     <w:sectPr>
@@ -4253,6 +4210,7 @@
   <w:style w:type="character" w:default="1" w:styleId="DefaultParagraphFont">
     <w:name w:val="Default Paragraph Font"/>
     <w:uiPriority w:val="1"/>
+    <w:semiHidden/>
     <w:unhideWhenUsed/>
   </w:style>
   <w:style w:type="table" w:default="1" w:styleId="TableNormal">

</xml_diff>